<commit_message>
added test requirements of prime path
</commit_message>
<xml_diff>
--- a/report/report.docx
+++ b/report/report.docx
@@ -152,10 +152,19 @@
         <w:t>Vasco Ferreira – fc49470</w:t>
       </w:r>
     </w:p>
-    <w:p/>
-    <w:p>
-      <w:pPr>
-        <w:rPr>
+    <w:p>
+      <w:pPr>
+        <w:rPr>
+          <w:b/>
+          <w:bCs/>
+        </w:rPr>
+      </w:pPr>
+    </w:p>
+    <w:p>
+      <w:pPr>
+        <w:rPr>
+          <w:b/>
+          <w:bCs/>
           <w:sz w:val="28"/>
           <w:szCs w:val="28"/>
           <w:lang w:val="en-GB"/>
@@ -163,6 +172,8 @@
       </w:pPr>
       <w:r>
         <w:rPr>
+          <w:b/>
+          <w:bCs/>
           <w:sz w:val="28"/>
           <w:szCs w:val="28"/>
           <w:lang w:val="en-GB"/>
@@ -301,6 +312,8 @@
     <w:p>
       <w:pPr>
         <w:rPr>
+          <w:b/>
+          <w:bCs/>
           <w:sz w:val="28"/>
           <w:szCs w:val="28"/>
           <w:lang w:val="en-GB"/>
@@ -308,6 +321,8 @@
       </w:pPr>
       <w:r>
         <w:rPr>
+          <w:b/>
+          <w:bCs/>
           <w:sz w:val="28"/>
           <w:szCs w:val="28"/>
           <w:lang w:val="en-GB"/>
@@ -486,6 +501,8 @@
     <w:p>
       <w:pPr>
         <w:rPr>
+          <w:b/>
+          <w:bCs/>
           <w:sz w:val="28"/>
           <w:szCs w:val="28"/>
           <w:lang w:val="en-GB"/>
@@ -493,6 +510,8 @@
       </w:pPr>
       <w:r>
         <w:rPr>
+          <w:b/>
+          <w:bCs/>
           <w:sz w:val="28"/>
           <w:szCs w:val="28"/>
           <w:lang w:val="en-GB"/>
@@ -549,6 +568,8 @@
     <w:p>
       <w:pPr>
         <w:rPr>
+          <w:b/>
+          <w:bCs/>
           <w:sz w:val="28"/>
           <w:szCs w:val="28"/>
           <w:lang w:val="en-GB"/>
@@ -556,6 +577,8 @@
       </w:pPr>
       <w:r>
         <w:rPr>
+          <w:b/>
+          <w:bCs/>
           <w:sz w:val="28"/>
           <w:szCs w:val="28"/>
           <w:lang w:val="en-GB"/>
@@ -623,6 +646,555 @@
       <w:pPr>
         <w:rPr>
           <w:rFonts w:cstheme="minorHAnsi"/>
+          <w:lang w:val="en-GB"/>
+        </w:rPr>
+      </w:pPr>
+      <w:r>
+        <w:rPr>
+          <w:rFonts w:cstheme="minorHAnsi"/>
+          <w:lang w:val="en-GB"/>
+        </w:rPr>
+        <w:t>This criterion resulted in the following test requirements:</w:t>
+      </w:r>
+    </w:p>
+    <w:p>
+      <w:pPr>
+        <w:rPr>
+          <w:rFonts w:cstheme="minorHAnsi"/>
+          <w:lang w:val="en-GB"/>
+        </w:rPr>
+      </w:pPr>
+      <w:r>
+        <w:rPr>
+          <w:rFonts w:cstheme="minorHAnsi"/>
+          <w:b/>
+          <w:bCs/>
+          <w:lang w:val="en-GB"/>
+        </w:rPr>
+        <w:t>TR(PPC)</w:t>
+      </w:r>
+      <w:r>
+        <w:rPr>
+          <w:rFonts w:cstheme="minorHAnsi"/>
+          <w:lang w:val="en-GB"/>
+        </w:rPr>
+        <w:t xml:space="preserve"> = {</w:t>
+      </w:r>
+      <w:r>
+        <w:rPr>
+          <w:rFonts w:cstheme="minorHAnsi"/>
+          <w:lang w:val="en-GB"/>
+        </w:rPr>
+        <w:t>[1,3,5,6,7,10,11,12]</w:t>
+      </w:r>
+      <w:r>
+        <w:rPr>
+          <w:rFonts w:cstheme="minorHAnsi"/>
+          <w:lang w:val="en-GB"/>
+        </w:rPr>
+        <w:t xml:space="preserve">, </w:t>
+      </w:r>
+      <w:r>
+        <w:rPr>
+          <w:rFonts w:cstheme="minorHAnsi"/>
+          <w:lang w:val="en-GB"/>
+        </w:rPr>
+        <w:t>[1,3,5,6,7,10,12]</w:t>
+      </w:r>
+      <w:r>
+        <w:rPr>
+          <w:rFonts w:cstheme="minorHAnsi"/>
+          <w:lang w:val="en-GB"/>
+        </w:rPr>
+        <w:t xml:space="preserve">, </w:t>
+      </w:r>
+      <w:r>
+        <w:rPr>
+          <w:rFonts w:cstheme="minorHAnsi"/>
+          <w:lang w:val="en-GB"/>
+        </w:rPr>
+        <w:t>[6,7,10,11,12,6]</w:t>
+      </w:r>
+      <w:r>
+        <w:rPr>
+          <w:rFonts w:cstheme="minorHAnsi"/>
+          <w:lang w:val="en-GB"/>
+        </w:rPr>
+        <w:t xml:space="preserve">, </w:t>
+      </w:r>
+      <w:r>
+        <w:rPr>
+          <w:rFonts w:cstheme="minorHAnsi"/>
+          <w:lang w:val="en-GB"/>
+        </w:rPr>
+        <w:t>[7,10,11,12,6,13]</w:t>
+      </w:r>
+      <w:r>
+        <w:rPr>
+          <w:rFonts w:cstheme="minorHAnsi"/>
+          <w:lang w:val="en-GB"/>
+        </w:rPr>
+        <w:t xml:space="preserve">, </w:t>
+      </w:r>
+      <w:r>
+        <w:rPr>
+          <w:rFonts w:cstheme="minorHAnsi"/>
+          <w:lang w:val="en-GB"/>
+        </w:rPr>
+        <w:t>[1,3,5,6,7,8]</w:t>
+      </w:r>
+      <w:r>
+        <w:rPr>
+          <w:rFonts w:cstheme="minorHAnsi"/>
+          <w:lang w:val="en-GB"/>
+        </w:rPr>
+        <w:t xml:space="preserve">, </w:t>
+      </w:r>
+      <w:r>
+        <w:rPr>
+          <w:rFonts w:cstheme="minorHAnsi"/>
+          <w:lang w:val="en-GB"/>
+        </w:rPr>
+        <w:t>[1,3,5,6,7,9]</w:t>
+      </w:r>
+      <w:r>
+        <w:rPr>
+          <w:rFonts w:cstheme="minorHAnsi"/>
+          <w:lang w:val="en-GB"/>
+        </w:rPr>
+        <w:t xml:space="preserve">, </w:t>
+      </w:r>
+      <w:r>
+        <w:rPr>
+          <w:rFonts w:cstheme="minorHAnsi"/>
+          <w:lang w:val="en-GB"/>
+        </w:rPr>
+        <w:t>[7,10,11,12,6,7]</w:t>
+      </w:r>
+      <w:r>
+        <w:rPr>
+          <w:rFonts w:cstheme="minorHAnsi"/>
+          <w:lang w:val="en-GB"/>
+        </w:rPr>
+        <w:t xml:space="preserve">, </w:t>
+      </w:r>
+      <w:r>
+        <w:rPr>
+          <w:rFonts w:cstheme="minorHAnsi"/>
+          <w:lang w:val="en-GB"/>
+        </w:rPr>
+        <w:t>[8,6,7,10,11,12]</w:t>
+      </w:r>
+      <w:r>
+        <w:rPr>
+          <w:rFonts w:cstheme="minorHAnsi"/>
+          <w:lang w:val="en-GB"/>
+        </w:rPr>
+        <w:t xml:space="preserve">, </w:t>
+      </w:r>
+      <w:r>
+        <w:rPr>
+          <w:rFonts w:cstheme="minorHAnsi"/>
+          <w:lang w:val="en-GB"/>
+        </w:rPr>
+        <w:t>[9,6,7,10,11,12]</w:t>
+      </w:r>
+      <w:r>
+        <w:rPr>
+          <w:rFonts w:cstheme="minorHAnsi"/>
+          <w:lang w:val="en-GB"/>
+        </w:rPr>
+        <w:t xml:space="preserve">, </w:t>
+      </w:r>
+      <w:r>
+        <w:rPr>
+          <w:rFonts w:cstheme="minorHAnsi"/>
+          <w:lang w:val="en-GB"/>
+        </w:rPr>
+        <w:t>[12,6,7,10,11,12]</w:t>
+      </w:r>
+      <w:r>
+        <w:rPr>
+          <w:rFonts w:cstheme="minorHAnsi"/>
+          <w:lang w:val="en-GB"/>
+        </w:rPr>
+        <w:t xml:space="preserve">, </w:t>
+      </w:r>
+      <w:r>
+        <w:rPr>
+          <w:rFonts w:cstheme="minorHAnsi"/>
+          <w:lang w:val="en-GB"/>
+        </w:rPr>
+        <w:t>[11,12,6,7,10,11]</w:t>
+      </w:r>
+      <w:r>
+        <w:rPr>
+          <w:rFonts w:cstheme="minorHAnsi"/>
+          <w:lang w:val="en-GB"/>
+        </w:rPr>
+        <w:t xml:space="preserve">, </w:t>
+      </w:r>
+      <w:r>
+        <w:rPr>
+          <w:rFonts w:cstheme="minorHAnsi"/>
+          <w:lang w:val="en-GB"/>
+        </w:rPr>
+        <w:t>[10,11,12,6,7,8]</w:t>
+      </w:r>
+      <w:r>
+        <w:rPr>
+          <w:rFonts w:cstheme="minorHAnsi"/>
+          <w:lang w:val="en-GB"/>
+        </w:rPr>
+        <w:t xml:space="preserve">, </w:t>
+      </w:r>
+      <w:r>
+        <w:rPr>
+          <w:rFonts w:cstheme="minorHAnsi"/>
+          <w:lang w:val="en-GB"/>
+        </w:rPr>
+        <w:t>[10,11,12,6,7,9]</w:t>
+      </w:r>
+      <w:r>
+        <w:rPr>
+          <w:rFonts w:cstheme="minorHAnsi"/>
+          <w:lang w:val="en-GB"/>
+        </w:rPr>
+        <w:t xml:space="preserve">, </w:t>
+      </w:r>
+      <w:r>
+        <w:rPr>
+          <w:rFonts w:cstheme="minorHAnsi"/>
+          <w:lang w:val="en-GB"/>
+        </w:rPr>
+        <w:t>[10,11,12,6,7,10]</w:t>
+      </w:r>
+      <w:r>
+        <w:rPr>
+          <w:rFonts w:cstheme="minorHAnsi"/>
+          <w:lang w:val="en-GB"/>
+        </w:rPr>
+        <w:t xml:space="preserve">, </w:t>
+      </w:r>
+      <w:r>
+        <w:rPr>
+          <w:rFonts w:cstheme="minorHAnsi"/>
+          <w:lang w:val="en-GB"/>
+        </w:rPr>
+        <w:t>[6,7,10,12,6]</w:t>
+      </w:r>
+      <w:r>
+        <w:rPr>
+          <w:rFonts w:cstheme="minorHAnsi"/>
+          <w:lang w:val="en-GB"/>
+        </w:rPr>
+        <w:t xml:space="preserve">, </w:t>
+      </w:r>
+      <w:r>
+        <w:rPr>
+          <w:rFonts w:cstheme="minorHAnsi"/>
+          <w:lang w:val="en-GB"/>
+        </w:rPr>
+        <w:t>[7,10,12,6,13]</w:t>
+      </w:r>
+      <w:r>
+        <w:rPr>
+          <w:rFonts w:cstheme="minorHAnsi"/>
+          <w:lang w:val="en-GB"/>
+        </w:rPr>
+        <w:t xml:space="preserve">, </w:t>
+      </w:r>
+      <w:r>
+        <w:rPr>
+          <w:rFonts w:cstheme="minorHAnsi"/>
+          <w:lang w:val="en-GB"/>
+        </w:rPr>
+        <w:t>[7,10,12,6,7]</w:t>
+      </w:r>
+      <w:r>
+        <w:rPr>
+          <w:rFonts w:cstheme="minorHAnsi"/>
+          <w:lang w:val="en-GB"/>
+        </w:rPr>
+        <w:t xml:space="preserve">, </w:t>
+      </w:r>
+      <w:r>
+        <w:rPr>
+          <w:rFonts w:cstheme="minorHAnsi"/>
+          <w:lang w:val="en-GB"/>
+        </w:rPr>
+        <w:t>[1,3,5,6,13]</w:t>
+      </w:r>
+      <w:r>
+        <w:rPr>
+          <w:rFonts w:cstheme="minorHAnsi"/>
+          <w:lang w:val="en-GB"/>
+        </w:rPr>
+        <w:t xml:space="preserve">, </w:t>
+      </w:r>
+      <w:r>
+        <w:rPr>
+          <w:rFonts w:cstheme="minorHAnsi"/>
+          <w:lang w:val="en-GB"/>
+        </w:rPr>
+        <w:t>[8,6,7,10,12]</w:t>
+      </w:r>
+      <w:r>
+        <w:rPr>
+          <w:rFonts w:cstheme="minorHAnsi"/>
+          <w:lang w:val="en-GB"/>
+        </w:rPr>
+        <w:t xml:space="preserve">, </w:t>
+      </w:r>
+      <w:r>
+        <w:rPr>
+          <w:rFonts w:cstheme="minorHAnsi"/>
+          <w:lang w:val="en-GB"/>
+        </w:rPr>
+        <w:t>[9,6,7,10,12]</w:t>
+      </w:r>
+      <w:r>
+        <w:rPr>
+          <w:rFonts w:cstheme="minorHAnsi"/>
+          <w:lang w:val="en-GB"/>
+        </w:rPr>
+        <w:t xml:space="preserve">, </w:t>
+      </w:r>
+      <w:r>
+        <w:rPr>
+          <w:rFonts w:cstheme="minorHAnsi"/>
+          <w:lang w:val="en-GB"/>
+        </w:rPr>
+        <w:t>[12,6,7,10,12]</w:t>
+      </w:r>
+      <w:r>
+        <w:rPr>
+          <w:rFonts w:cstheme="minorHAnsi"/>
+          <w:lang w:val="en-GB"/>
+        </w:rPr>
+        <w:t xml:space="preserve">, </w:t>
+      </w:r>
+      <w:r>
+        <w:rPr>
+          <w:rFonts w:cstheme="minorHAnsi"/>
+          <w:lang w:val="en-GB"/>
+        </w:rPr>
+        <w:t>[10,12,6,7,9]</w:t>
+      </w:r>
+      <w:r>
+        <w:rPr>
+          <w:rFonts w:cstheme="minorHAnsi"/>
+          <w:lang w:val="en-GB"/>
+        </w:rPr>
+        <w:t xml:space="preserve">, </w:t>
+      </w:r>
+      <w:r>
+        <w:rPr>
+          <w:rFonts w:cstheme="minorHAnsi"/>
+          <w:lang w:val="en-GB"/>
+        </w:rPr>
+        <w:t>[10,12,6,7,8]</w:t>
+      </w:r>
+      <w:r>
+        <w:rPr>
+          <w:rFonts w:cstheme="minorHAnsi"/>
+          <w:lang w:val="en-GB"/>
+        </w:rPr>
+        <w:t>,</w:t>
+      </w:r>
+      <w:r>
+        <w:rPr>
+          <w:lang w:val="en-GB"/>
+        </w:rPr>
+        <w:t xml:space="preserve"> </w:t>
+      </w:r>
+      <w:r>
+        <w:rPr>
+          <w:rFonts w:cstheme="minorHAnsi"/>
+          <w:lang w:val="en-GB"/>
+        </w:rPr>
+        <w:t>[10,12,6,7,10]</w:t>
+      </w:r>
+      <w:r>
+        <w:rPr>
+          <w:rFonts w:cstheme="minorHAnsi"/>
+          <w:lang w:val="en-GB"/>
+        </w:rPr>
+        <w:t>,</w:t>
+      </w:r>
+      <w:r>
+        <w:rPr>
+          <w:rFonts w:cstheme="minorHAnsi"/>
+          <w:lang w:val="en-GB"/>
+        </w:rPr>
+        <w:t xml:space="preserve"> [7,8,6,13]</w:t>
+      </w:r>
+      <w:r>
+        <w:rPr>
+          <w:rFonts w:cstheme="minorHAnsi"/>
+          <w:lang w:val="en-GB"/>
+        </w:rPr>
+        <w:t>,</w:t>
+      </w:r>
+      <w:r>
+        <w:rPr>
+          <w:rFonts w:cstheme="minorHAnsi"/>
+          <w:lang w:val="en-GB"/>
+        </w:rPr>
+        <w:t xml:space="preserve"> [7,8,6,7]</w:t>
+      </w:r>
+      <w:r>
+        <w:rPr>
+          <w:rFonts w:cstheme="minorHAnsi"/>
+          <w:lang w:val="en-GB"/>
+        </w:rPr>
+        <w:t>,</w:t>
+      </w:r>
+      <w:r>
+        <w:rPr>
+          <w:rFonts w:cstheme="minorHAnsi"/>
+          <w:lang w:val="en-GB"/>
+        </w:rPr>
+        <w:t xml:space="preserve"> [7,9,6,7]</w:t>
+      </w:r>
+      <w:r>
+        <w:rPr>
+          <w:rFonts w:cstheme="minorHAnsi"/>
+          <w:lang w:val="en-GB"/>
+        </w:rPr>
+        <w:t>,</w:t>
+      </w:r>
+      <w:r>
+        <w:rPr>
+          <w:rFonts w:cstheme="minorHAnsi"/>
+          <w:lang w:val="en-GB"/>
+        </w:rPr>
+        <w:t xml:space="preserve"> [7,9,6,13]</w:t>
+      </w:r>
+      <w:r>
+        <w:rPr>
+          <w:rFonts w:cstheme="minorHAnsi"/>
+          <w:lang w:val="en-GB"/>
+        </w:rPr>
+        <w:t>,</w:t>
+      </w:r>
+      <w:r>
+        <w:rPr>
+          <w:rFonts w:cstheme="minorHAnsi"/>
+          <w:lang w:val="en-GB"/>
+        </w:rPr>
+        <w:t xml:space="preserve"> [6,7,9,6]</w:t>
+      </w:r>
+      <w:r>
+        <w:rPr>
+          <w:rFonts w:cstheme="minorHAnsi"/>
+          <w:lang w:val="en-GB"/>
+        </w:rPr>
+        <w:t>,</w:t>
+      </w:r>
+      <w:r>
+        <w:rPr>
+          <w:rFonts w:cstheme="minorHAnsi"/>
+          <w:lang w:val="en-GB"/>
+        </w:rPr>
+        <w:t xml:space="preserve"> [6,7,8,6]</w:t>
+      </w:r>
+      <w:r>
+        <w:rPr>
+          <w:rFonts w:cstheme="minorHAnsi"/>
+          <w:lang w:val="en-GB"/>
+        </w:rPr>
+        <w:t>,</w:t>
+      </w:r>
+      <w:r>
+        <w:rPr>
+          <w:rFonts w:cstheme="minorHAnsi"/>
+          <w:lang w:val="en-GB"/>
+        </w:rPr>
+        <w:t xml:space="preserve"> [9,6,7,9]</w:t>
+      </w:r>
+      <w:r>
+        <w:rPr>
+          <w:rFonts w:cstheme="minorHAnsi"/>
+          <w:lang w:val="en-GB"/>
+        </w:rPr>
+        <w:t>,</w:t>
+      </w:r>
+      <w:r>
+        <w:rPr>
+          <w:rFonts w:cstheme="minorHAnsi"/>
+          <w:lang w:val="en-GB"/>
+        </w:rPr>
+        <w:t xml:space="preserve"> [9,6,7,8]</w:t>
+      </w:r>
+      <w:r>
+        <w:rPr>
+          <w:rFonts w:cstheme="minorHAnsi"/>
+          <w:lang w:val="en-GB"/>
+        </w:rPr>
+        <w:t>,</w:t>
+      </w:r>
+      <w:r>
+        <w:rPr>
+          <w:rFonts w:cstheme="minorHAnsi"/>
+          <w:lang w:val="en-GB"/>
+        </w:rPr>
+        <w:t xml:space="preserve"> [8,6,7,9]</w:t>
+      </w:r>
+      <w:r>
+        <w:rPr>
+          <w:rFonts w:cstheme="minorHAnsi"/>
+          <w:lang w:val="en-GB"/>
+        </w:rPr>
+        <w:t>,</w:t>
+      </w:r>
+      <w:r>
+        <w:rPr>
+          <w:rFonts w:cstheme="minorHAnsi"/>
+          <w:lang w:val="en-GB"/>
+        </w:rPr>
+        <w:t xml:space="preserve"> [8,6,7,8]</w:t>
+      </w:r>
+      <w:r>
+        <w:rPr>
+          <w:rFonts w:cstheme="minorHAnsi"/>
+          <w:lang w:val="en-GB"/>
+        </w:rPr>
+        <w:t>,</w:t>
+      </w:r>
+      <w:r>
+        <w:rPr>
+          <w:rFonts w:cstheme="minorHAnsi"/>
+          <w:lang w:val="en-GB"/>
+        </w:rPr>
+        <w:t xml:space="preserve"> [1,3,4]</w:t>
+      </w:r>
+      <w:r>
+        <w:rPr>
+          <w:rFonts w:cstheme="minorHAnsi"/>
+          <w:lang w:val="en-GB"/>
+        </w:rPr>
+        <w:t>,</w:t>
+      </w:r>
+      <w:r>
+        <w:rPr>
+          <w:rFonts w:cstheme="minorHAnsi"/>
+          <w:lang w:val="en-GB"/>
+        </w:rPr>
+        <w:t xml:space="preserve"> [1,2]</w:t>
+      </w:r>
+      <w:r>
+        <w:rPr>
+          <w:rFonts w:cstheme="minorHAnsi"/>
+          <w:lang w:val="en-GB"/>
+        </w:rPr>
+        <w:t>}</w:t>
+      </w:r>
+    </w:p>
+    <w:p>
+      <w:pPr>
+        <w:rPr>
+          <w:rFonts w:cstheme="minorHAnsi"/>
           <w:sz w:val="28"/>
           <w:szCs w:val="28"/>
           <w:lang w:val="en-GB"/>
@@ -633,7 +1205,23 @@
           <w:rFonts w:cstheme="minorHAnsi"/>
           <w:lang w:val="en-GB"/>
         </w:rPr>
-        <w:t xml:space="preserve">The test requirements resulted from the graph are presented in the </w:t>
+        <w:t xml:space="preserve">The coverage of the test cases </w:t>
+      </w:r>
+      <w:proofErr w:type="gramStart"/>
+      <w:r>
+        <w:rPr>
+          <w:rFonts w:cstheme="minorHAnsi"/>
+          <w:lang w:val="en-GB"/>
+        </w:rPr>
+        <w:t>are</w:t>
+      </w:r>
+      <w:proofErr w:type="gramEnd"/>
+      <w:r>
+        <w:rPr>
+          <w:rFonts w:cstheme="minorHAnsi"/>
+          <w:lang w:val="en-GB"/>
+        </w:rPr>
+        <w:t xml:space="preserve"> presented in the </w:t>
       </w:r>
       <w:proofErr w:type="spellStart"/>
       <w:r>
@@ -641,6 +1229,22 @@
           <w:rFonts w:cstheme="minorHAnsi"/>
           <w:lang w:val="en-GB"/>
         </w:rPr>
+        <w:t>the</w:t>
+      </w:r>
+      <w:proofErr w:type="spellEnd"/>
+      <w:r>
+        <w:rPr>
+          <w:rFonts w:cstheme="minorHAnsi"/>
+          <w:lang w:val="en-GB"/>
+        </w:rPr>
+        <w:t xml:space="preserve"> </w:t>
+      </w:r>
+      <w:proofErr w:type="spellStart"/>
+      <w:r>
+        <w:rPr>
+          <w:rFonts w:cstheme="minorHAnsi"/>
+          <w:lang w:val="en-GB"/>
+        </w:rPr>
         <w:t>PrimePathCoverage</w:t>
       </w:r>
       <w:proofErr w:type="spellEnd"/>
@@ -649,13 +1253,22 @@
           <w:rFonts w:cstheme="minorHAnsi"/>
           <w:lang w:val="en-GB"/>
         </w:rPr>
-        <w:t xml:space="preserve"> class as well as the tests that covered them, describing each prime path covered by the test itself.</w:t>
-      </w:r>
-    </w:p>
-    <w:p>
-      <w:pPr>
-        <w:rPr>
-          <w:rFonts w:cstheme="minorHAnsi"/>
+        <w:t xml:space="preserve"> class</w:t>
+      </w:r>
+      <w:r>
+        <w:rPr>
+          <w:rFonts w:cstheme="minorHAnsi"/>
+          <w:lang w:val="en-GB"/>
+        </w:rPr>
+        <w:t>, with a respective comment header with the tests requirement paths covered.</w:t>
+      </w:r>
+    </w:p>
+    <w:p>
+      <w:pPr>
+        <w:rPr>
+          <w:rFonts w:cstheme="minorHAnsi"/>
+          <w:b/>
+          <w:bCs/>
           <w:sz w:val="28"/>
           <w:szCs w:val="28"/>
           <w:lang w:val="en-GB"/>
@@ -664,6 +1277,8 @@
       <w:r>
         <w:rPr>
           <w:rFonts w:cstheme="minorHAnsi"/>
+          <w:b/>
+          <w:bCs/>
           <w:sz w:val="28"/>
           <w:szCs w:val="28"/>
           <w:lang w:val="en-GB"/>
@@ -798,12 +1413,16 @@
               <w:jc w:val="center"/>
               <w:rPr>
                 <w:rFonts w:ascii="Calibri" w:eastAsia="Times New Roman" w:hAnsi="Calibri" w:cs="Calibri"/>
+                <w:b/>
+                <w:bCs/>
                 <w:lang w:eastAsia="pt-PT"/>
               </w:rPr>
             </w:pPr>
             <w:r>
               <w:rPr>
                 <w:rFonts w:ascii="Calibri" w:eastAsia="Times New Roman" w:hAnsi="Calibri" w:cs="Calibri"/>
+                <w:b/>
+                <w:bCs/>
                 <w:lang w:eastAsia="pt-PT"/>
               </w:rPr>
               <w:t>v</w:t>
@@ -829,12 +1448,16 @@
               <w:jc w:val="center"/>
               <w:rPr>
                 <w:rFonts w:ascii="Calibri" w:eastAsia="Times New Roman" w:hAnsi="Calibri" w:cs="Calibri"/>
+                <w:b/>
+                <w:bCs/>
                 <w:lang w:eastAsia="pt-PT"/>
               </w:rPr>
             </w:pPr>
             <w:r>
               <w:rPr>
                 <w:rFonts w:ascii="Calibri" w:eastAsia="Times New Roman" w:hAnsi="Calibri" w:cs="Calibri"/>
+                <w:b/>
+                <w:bCs/>
                 <w:lang w:eastAsia="pt-PT"/>
               </w:rPr>
               <w:t>n</w:t>
@@ -861,6 +1484,8 @@
               <w:jc w:val="center"/>
               <w:rPr>
                 <w:rFonts w:ascii="Calibri" w:eastAsia="Times New Roman" w:hAnsi="Calibri" w:cs="Calibri"/>
+                <w:b/>
+                <w:bCs/>
                 <w:lang w:eastAsia="pt-PT"/>
               </w:rPr>
             </w:pPr>
@@ -868,6 +1493,8 @@
             <w:r>
               <w:rPr>
                 <w:rFonts w:ascii="Calibri" w:eastAsia="Times New Roman" w:hAnsi="Calibri" w:cs="Calibri"/>
+                <w:b/>
+                <w:bCs/>
                 <w:lang w:eastAsia="pt-PT"/>
               </w:rPr>
               <w:t>du</w:t>
@@ -876,22 +1503,30 @@
             <w:r>
               <w:rPr>
                 <w:rFonts w:ascii="Calibri" w:eastAsia="Times New Roman" w:hAnsi="Calibri" w:cs="Calibri"/>
+                <w:b/>
+                <w:bCs/>
                 <w:lang w:eastAsia="pt-PT"/>
               </w:rPr>
               <w:t>(</w:t>
             </w:r>
             <w:proofErr w:type="spellStart"/>
-            <w:r>
-              <w:rPr>
-                <w:rFonts w:ascii="Calibri" w:eastAsia="Times New Roman" w:hAnsi="Calibri" w:cs="Calibri"/>
+            <w:proofErr w:type="gramStart"/>
+            <w:r>
+              <w:rPr>
+                <w:rFonts w:ascii="Calibri" w:eastAsia="Times New Roman" w:hAnsi="Calibri" w:cs="Calibri"/>
+                <w:b/>
+                <w:bCs/>
                 <w:lang w:eastAsia="pt-PT"/>
               </w:rPr>
               <w:t>n,v</w:t>
             </w:r>
             <w:proofErr w:type="spellEnd"/>
-            <w:r>
-              <w:rPr>
-                <w:rFonts w:ascii="Calibri" w:eastAsia="Times New Roman" w:hAnsi="Calibri" w:cs="Calibri"/>
+            <w:proofErr w:type="gramEnd"/>
+            <w:r>
+              <w:rPr>
+                <w:rFonts w:ascii="Calibri" w:eastAsia="Times New Roman" w:hAnsi="Calibri" w:cs="Calibri"/>
+                <w:b/>
+                <w:bCs/>
                 <w:lang w:eastAsia="pt-PT"/>
               </w:rPr>
               <w:t>)</w:t>
@@ -1194,7 +1829,23 @@
                 <w:rFonts w:ascii="Calibri" w:eastAsia="Times New Roman" w:hAnsi="Calibri" w:cs="Calibri"/>
                 <w:lang w:eastAsia="pt-PT"/>
               </w:rPr>
-              <w:t>[5,6,13][5,6,7][5,6,7,8][5,6,7,9][5,6,7,10][5,6,7,10,11][5,6,7,10,12]</w:t>
+              <w:t>[5,6,</w:t>
+            </w:r>
+            <w:proofErr w:type="gramStart"/>
+            <w:r>
+              <w:rPr>
+                <w:rFonts w:ascii="Calibri" w:eastAsia="Times New Roman" w:hAnsi="Calibri" w:cs="Calibri"/>
+                <w:lang w:eastAsia="pt-PT"/>
+              </w:rPr>
+              <w:t>13][</w:t>
+            </w:r>
+            <w:proofErr w:type="gramEnd"/>
+            <w:r>
+              <w:rPr>
+                <w:rFonts w:ascii="Calibri" w:eastAsia="Times New Roman" w:hAnsi="Calibri" w:cs="Calibri"/>
+                <w:lang w:eastAsia="pt-PT"/>
+              </w:rPr>
+              <w:t>5,6,7][5,6,7,8][5,6,7,9][5,6,7,10][5,6,7,10,11][5,6,7,10,12]</w:t>
             </w:r>
           </w:p>
         </w:tc>
@@ -1286,7 +1937,23 @@
                 <w:rFonts w:ascii="Calibri" w:eastAsia="Times New Roman" w:hAnsi="Calibri" w:cs="Calibri"/>
                 <w:lang w:eastAsia="pt-PT"/>
               </w:rPr>
-              <w:t>[8,6,13][8,6,7][8,6,7,8][8,6,7,9][8,6,7,10][8,6,7,10,11][8,6,7,10,12]</w:t>
+              <w:t>[8,6,</w:t>
+            </w:r>
+            <w:proofErr w:type="gramStart"/>
+            <w:r>
+              <w:rPr>
+                <w:rFonts w:ascii="Calibri" w:eastAsia="Times New Roman" w:hAnsi="Calibri" w:cs="Calibri"/>
+                <w:lang w:eastAsia="pt-PT"/>
+              </w:rPr>
+              <w:t>13][</w:t>
+            </w:r>
+            <w:proofErr w:type="gramEnd"/>
+            <w:r>
+              <w:rPr>
+                <w:rFonts w:ascii="Calibri" w:eastAsia="Times New Roman" w:hAnsi="Calibri" w:cs="Calibri"/>
+                <w:lang w:eastAsia="pt-PT"/>
+              </w:rPr>
+              <w:t>8,6,7][8,6,7,8][8,6,7,9][8,6,7,10][8,6,7,10,11][8,6,7,10,12]</w:t>
             </w:r>
           </w:p>
         </w:tc>
@@ -1378,7 +2045,23 @@
                 <w:rFonts w:ascii="Calibri" w:eastAsia="Times New Roman" w:hAnsi="Calibri" w:cs="Calibri"/>
                 <w:lang w:eastAsia="pt-PT"/>
               </w:rPr>
-              <w:t>[9,6,13][9,6,7][9,6,7,8][9,6,7,9][9,6,7,10][9,6,7,10,11][9,6,7,10,12]</w:t>
+              <w:t>[9,6,</w:t>
+            </w:r>
+            <w:proofErr w:type="gramStart"/>
+            <w:r>
+              <w:rPr>
+                <w:rFonts w:ascii="Calibri" w:eastAsia="Times New Roman" w:hAnsi="Calibri" w:cs="Calibri"/>
+                <w:lang w:eastAsia="pt-PT"/>
+              </w:rPr>
+              <w:t>13][</w:t>
+            </w:r>
+            <w:proofErr w:type="gramEnd"/>
+            <w:r>
+              <w:rPr>
+                <w:rFonts w:ascii="Calibri" w:eastAsia="Times New Roman" w:hAnsi="Calibri" w:cs="Calibri"/>
+                <w:lang w:eastAsia="pt-PT"/>
+              </w:rPr>
+              <w:t>9,6,7][9,6,7,8][9,6,7,9][9,6,7,10][9,6,7,10,11][9,6,7,10,12]</w:t>
             </w:r>
           </w:p>
         </w:tc>
@@ -1470,7 +2153,23 @@
                 <w:rFonts w:ascii="Calibri" w:eastAsia="Times New Roman" w:hAnsi="Calibri" w:cs="Calibri"/>
                 <w:lang w:eastAsia="pt-PT"/>
               </w:rPr>
-              <w:t>[12,6,13][12,6,7][12,6,7,8][12,6,7,9][12,6,7,10][12,6,7,10,11][12,6,7,10,12]</w:t>
+              <w:t>[12,6,</w:t>
+            </w:r>
+            <w:proofErr w:type="gramStart"/>
+            <w:r>
+              <w:rPr>
+                <w:rFonts w:ascii="Calibri" w:eastAsia="Times New Roman" w:hAnsi="Calibri" w:cs="Calibri"/>
+                <w:lang w:eastAsia="pt-PT"/>
+              </w:rPr>
+              <w:t>13][</w:t>
+            </w:r>
+            <w:proofErr w:type="gramEnd"/>
+            <w:r>
+              <w:rPr>
+                <w:rFonts w:ascii="Calibri" w:eastAsia="Times New Roman" w:hAnsi="Calibri" w:cs="Calibri"/>
+                <w:lang w:eastAsia="pt-PT"/>
+              </w:rPr>
+              <w:t>12,6,7][12,6,7,8][12,6,7,9][12,6,7,10][12,6,7,10,11][12,6,7,10,12]</w:t>
             </w:r>
           </w:p>
         </w:tc>
@@ -1572,7 +2271,23 @@
                 <w:rFonts w:ascii="Calibri" w:eastAsia="Times New Roman" w:hAnsi="Calibri" w:cs="Calibri"/>
                 <w:lang w:eastAsia="pt-PT"/>
               </w:rPr>
-              <w:t>[5,6,13][5,6,7][5,6,7,10][5,6,7,10,11]</w:t>
+              <w:t>[5,6,</w:t>
+            </w:r>
+            <w:proofErr w:type="gramStart"/>
+            <w:r>
+              <w:rPr>
+                <w:rFonts w:ascii="Calibri" w:eastAsia="Times New Roman" w:hAnsi="Calibri" w:cs="Calibri"/>
+                <w:lang w:eastAsia="pt-PT"/>
+              </w:rPr>
+              <w:t>13][</w:t>
+            </w:r>
+            <w:proofErr w:type="gramEnd"/>
+            <w:r>
+              <w:rPr>
+                <w:rFonts w:ascii="Calibri" w:eastAsia="Times New Roman" w:hAnsi="Calibri" w:cs="Calibri"/>
+                <w:lang w:eastAsia="pt-PT"/>
+              </w:rPr>
+              <w:t>5,6,7][5,6,7,10][5,6,7,10,11]</w:t>
             </w:r>
           </w:p>
         </w:tc>
@@ -1664,7 +2379,23 @@
                 <w:rFonts w:ascii="Calibri" w:eastAsia="Times New Roman" w:hAnsi="Calibri" w:cs="Calibri"/>
                 <w:lang w:eastAsia="pt-PT"/>
               </w:rPr>
-              <w:t>[10,11][10,12,6,13][10,12,6,7][10,12,6,7,10]</w:t>
+              <w:t>[10,</w:t>
+            </w:r>
+            <w:proofErr w:type="gramStart"/>
+            <w:r>
+              <w:rPr>
+                <w:rFonts w:ascii="Calibri" w:eastAsia="Times New Roman" w:hAnsi="Calibri" w:cs="Calibri"/>
+                <w:lang w:eastAsia="pt-PT"/>
+              </w:rPr>
+              <w:t>11][</w:t>
+            </w:r>
+            <w:proofErr w:type="gramEnd"/>
+            <w:r>
+              <w:rPr>
+                <w:rFonts w:ascii="Calibri" w:eastAsia="Times New Roman" w:hAnsi="Calibri" w:cs="Calibri"/>
+                <w:lang w:eastAsia="pt-PT"/>
+              </w:rPr>
+              <w:t>10,12,6,13][10,12,6,7][10,12,6,7,10]</w:t>
             </w:r>
           </w:p>
         </w:tc>
@@ -1765,7 +2496,23 @@
                 <w:rFonts w:ascii="Calibri" w:eastAsia="Times New Roman" w:hAnsi="Calibri" w:cs="Calibri"/>
                 <w:lang w:eastAsia="pt-PT"/>
               </w:rPr>
-              <w:t>[7,8][7,9][7,10]</w:t>
+              <w:t>[7,</w:t>
+            </w:r>
+            <w:proofErr w:type="gramStart"/>
+            <w:r>
+              <w:rPr>
+                <w:rFonts w:ascii="Calibri" w:eastAsia="Times New Roman" w:hAnsi="Calibri" w:cs="Calibri"/>
+                <w:lang w:eastAsia="pt-PT"/>
+              </w:rPr>
+              <w:t>8][</w:t>
+            </w:r>
+            <w:proofErr w:type="gramEnd"/>
+            <w:r>
+              <w:rPr>
+                <w:rFonts w:ascii="Calibri" w:eastAsia="Times New Roman" w:hAnsi="Calibri" w:cs="Calibri"/>
+                <w:lang w:eastAsia="pt-PT"/>
+              </w:rPr>
+              <w:t>7,9][7,10]</w:t>
             </w:r>
           </w:p>
         </w:tc>
@@ -1868,7 +2615,23 @@
                 <w:rFonts w:ascii="Calibri" w:eastAsia="Times New Roman" w:hAnsi="Calibri" w:cs="Calibri"/>
                 <w:lang w:eastAsia="pt-PT"/>
               </w:rPr>
-              <w:t>[1,2][1,3][1,3,4][1,3,5][1,3,5,6,7][1,3,5,6,13]</w:t>
+              <w:t>[1,</w:t>
+            </w:r>
+            <w:proofErr w:type="gramStart"/>
+            <w:r>
+              <w:rPr>
+                <w:rFonts w:ascii="Calibri" w:eastAsia="Times New Roman" w:hAnsi="Calibri" w:cs="Calibri"/>
+                <w:lang w:eastAsia="pt-PT"/>
+              </w:rPr>
+              <w:t>2][</w:t>
+            </w:r>
+            <w:proofErr w:type="gramEnd"/>
+            <w:r>
+              <w:rPr>
+                <w:rFonts w:ascii="Calibri" w:eastAsia="Times New Roman" w:hAnsi="Calibri" w:cs="Calibri"/>
+                <w:lang w:eastAsia="pt-PT"/>
+              </w:rPr>
+              <w:t>1,3][1,3,4][1,3,5][1,3,5,6,7][1,3,5,6,13]</w:t>
             </w:r>
           </w:p>
         </w:tc>
@@ -1894,6 +2657,22 @@
           <w:rFonts w:cstheme="minorHAnsi"/>
           <w:lang w:val="en-GB"/>
         </w:rPr>
+        <w:br w:type="page"/>
+      </w:r>
+    </w:p>
+    <w:p>
+      <w:pPr>
+        <w:rPr>
+          <w:rFonts w:cstheme="minorHAnsi"/>
+          <w:lang w:val="en-GB"/>
+        </w:rPr>
+      </w:pPr>
+      <w:r>
+        <w:rPr>
+          <w:rFonts w:cstheme="minorHAnsi"/>
+          <w:lang w:val="en-GB"/>
+        </w:rPr>
+        <w:lastRenderedPageBreak/>
         <w:t>This following table presents the test path followed by each test case used to cover the test requirements:</w:t>
       </w:r>
     </w:p>
@@ -1934,6 +2713,8 @@
               <w:jc w:val="center"/>
               <w:rPr>
                 <w:rFonts w:ascii="Calibri" w:eastAsia="Times New Roman" w:hAnsi="Calibri" w:cs="Calibri"/>
+                <w:b/>
+                <w:bCs/>
                 <w:color w:val="000000"/>
                 <w:lang w:eastAsia="pt-PT"/>
               </w:rPr>
@@ -1942,6 +2723,8 @@
             <w:r>
               <w:rPr>
                 <w:rFonts w:ascii="Calibri" w:eastAsia="Times New Roman" w:hAnsi="Calibri" w:cs="Calibri"/>
+                <w:b/>
+                <w:bCs/>
                 <w:color w:val="000000"/>
                 <w:lang w:eastAsia="pt-PT"/>
               </w:rPr>
@@ -1970,6 +2753,8 @@
               <w:jc w:val="center"/>
               <w:rPr>
                 <w:rFonts w:ascii="Calibri" w:eastAsia="Times New Roman" w:hAnsi="Calibri" w:cs="Calibri"/>
+                <w:b/>
+                <w:bCs/>
                 <w:color w:val="000000"/>
                 <w:lang w:eastAsia="pt-PT"/>
               </w:rPr>
@@ -1978,6 +2763,8 @@
             <w:r>
               <w:rPr>
                 <w:rFonts w:ascii="Calibri" w:eastAsia="Times New Roman" w:hAnsi="Calibri" w:cs="Calibri"/>
+                <w:b/>
+                <w:bCs/>
                 <w:color w:val="000000"/>
                 <w:lang w:eastAsia="pt-PT"/>
               </w:rPr>
@@ -1987,6 +2774,8 @@
             <w:r>
               <w:rPr>
                 <w:rFonts w:ascii="Calibri" w:eastAsia="Times New Roman" w:hAnsi="Calibri" w:cs="Calibri"/>
+                <w:b/>
+                <w:bCs/>
                 <w:color w:val="000000"/>
                 <w:lang w:eastAsia="pt-PT"/>
               </w:rPr>
@@ -1996,6 +2785,8 @@
             <w:r>
               <w:rPr>
                 <w:rFonts w:ascii="Calibri" w:eastAsia="Times New Roman" w:hAnsi="Calibri" w:cs="Calibri"/>
+                <w:b/>
+                <w:bCs/>
                 <w:color w:val="000000"/>
                 <w:lang w:eastAsia="pt-PT"/>
               </w:rPr>
@@ -2612,6 +3403,8 @@
     <w:p>
       <w:pPr>
         <w:rPr>
+          <w:b/>
+          <w:bCs/>
           <w:sz w:val="28"/>
           <w:szCs w:val="28"/>
           <w:lang w:val="en-GB"/>
@@ -2619,28 +3412,12 @@
       </w:pPr>
       <w:r>
         <w:rPr>
+          <w:b/>
+          <w:bCs/>
           <w:sz w:val="28"/>
           <w:szCs w:val="28"/>
           <w:lang w:val="en-GB"/>
         </w:rPr>
-        <w:br w:type="page"/>
-      </w:r>
-    </w:p>
-    <w:p>
-      <w:pPr>
-        <w:rPr>
-          <w:sz w:val="28"/>
-          <w:szCs w:val="28"/>
-          <w:lang w:val="en-GB"/>
-        </w:rPr>
-      </w:pPr>
-      <w:r>
-        <w:rPr>
-          <w:sz w:val="28"/>
-          <w:szCs w:val="28"/>
-          <w:lang w:val="en-GB"/>
-        </w:rPr>
-        <w:lastRenderedPageBreak/>
         <w:t>Logic Based Coverage</w:t>
       </w:r>
     </w:p>
@@ -2719,21 +3496,7 @@
           <w:rFonts w:cstheme="minorHAnsi"/>
           <w:lang w:val="en-GB"/>
         </w:rPr>
-        <w:t>It was chosen GACC instead of CC because CC only evaluates clauses independently</w:t>
-      </w:r>
-      <w:r>
-        <w:rPr>
-          <w:rFonts w:cstheme="minorHAnsi"/>
-          <w:lang w:val="en-GB"/>
-        </w:rPr>
-        <w:t xml:space="preserve"> </w:t>
-      </w:r>
-      <w:r>
-        <w:rPr>
-          <w:rFonts w:cstheme="minorHAnsi"/>
-          <w:lang w:val="en-GB"/>
-        </w:rPr>
-        <w:t>so in p3 we can have a case where the 2nd clause does not matter since the 1st clause is false.</w:t>
+        <w:t>It was chosen GACC instead of CC because CC only evaluates clauses independently so in p3 we can have a case where the 2nd clause does not matter since the 1st clause is false.</w:t>
       </w:r>
     </w:p>
     <w:p>
@@ -2768,49 +3531,7 @@
           <w:rFonts w:cstheme="minorHAnsi"/>
           <w:lang w:val="en-GB"/>
         </w:rPr>
-        <w:t xml:space="preserve">PC was also not chosen because of taking only into consideration the predicate </w:t>
-      </w:r>
-      <w:r>
-        <w:rPr>
-          <w:rFonts w:cstheme="minorHAnsi"/>
-          <w:lang w:val="en-GB"/>
-        </w:rPr>
-        <w:t>itself</w:t>
-      </w:r>
-      <w:r>
-        <w:rPr>
-          <w:rFonts w:cstheme="minorHAnsi"/>
-          <w:lang w:val="en-GB"/>
-        </w:rPr>
-        <w:t>,</w:t>
-      </w:r>
-      <w:r>
-        <w:rPr>
-          <w:rFonts w:cstheme="minorHAnsi"/>
-          <w:lang w:val="en-GB"/>
-        </w:rPr>
-        <w:t xml:space="preserve"> </w:t>
-      </w:r>
-      <w:r>
-        <w:rPr>
-          <w:rFonts w:cstheme="minorHAnsi"/>
-          <w:lang w:val="en-GB"/>
-        </w:rPr>
-        <w:t>again in p3 it does not cover some important cases that GACC covers. Since it only</w:t>
-      </w:r>
-      <w:r>
-        <w:rPr>
-          <w:rFonts w:cstheme="minorHAnsi"/>
-          <w:lang w:val="en-GB"/>
-        </w:rPr>
-        <w:t xml:space="preserve"> </w:t>
-      </w:r>
-      <w:r>
-        <w:rPr>
-          <w:rFonts w:cstheme="minorHAnsi"/>
-          <w:lang w:val="en-GB"/>
-        </w:rPr>
-        <w:t>requires that p3 is true and another that p3 is false.</w:t>
+        <w:t>PC was also not chosen because of taking only into consideration the predicate itself, again in p3 it does not cover some important cases that GACC covers. Since it only requires that p3 is true and another that p3 is false.</w:t>
       </w:r>
     </w:p>
     <w:p>
@@ -2845,98 +3566,7 @@
           <w:rFonts w:cstheme="minorHAnsi"/>
           <w:lang w:val="en-GB"/>
         </w:rPr>
-        <w:t>The GACC was chosen instead of CACC or RACC because in the while predicate</w:t>
-      </w:r>
-      <w:r>
-        <w:rPr>
-          <w:rFonts w:cstheme="minorHAnsi"/>
-          <w:lang w:val="en-GB"/>
-        </w:rPr>
-        <w:t xml:space="preserve"> </w:t>
-      </w:r>
-      <w:r>
-        <w:rPr>
-          <w:rFonts w:cstheme="minorHAnsi"/>
-          <w:lang w:val="en-GB"/>
-        </w:rPr>
-        <w:t>the value will have no effect in the sense that when the clause is</w:t>
-      </w:r>
-      <w:r>
-        <w:rPr>
-          <w:rFonts w:cstheme="minorHAnsi"/>
-          <w:lang w:val="en-GB"/>
-        </w:rPr>
-        <w:t xml:space="preserve"> </w:t>
-      </w:r>
-      <w:r>
-        <w:rPr>
-          <w:rFonts w:cstheme="minorHAnsi"/>
-          <w:lang w:val="en-GB"/>
-        </w:rPr>
-        <w:t>deterministic, and its value is true then the condition will be true,</w:t>
-      </w:r>
-      <w:r>
-        <w:rPr>
-          <w:rFonts w:cstheme="minorHAnsi"/>
-          <w:lang w:val="en-GB"/>
-        </w:rPr>
-        <w:t xml:space="preserve"> </w:t>
-      </w:r>
-      <w:r>
-        <w:rPr>
-          <w:rFonts w:cstheme="minorHAnsi"/>
-          <w:lang w:val="en-GB"/>
-        </w:rPr>
-        <w:t>when the value is false then the predicate will be false also, so this</w:t>
-      </w:r>
-      <w:r>
-        <w:rPr>
-          <w:rFonts w:cstheme="minorHAnsi"/>
-          <w:lang w:val="en-GB"/>
-        </w:rPr>
-        <w:t xml:space="preserve"> </w:t>
-      </w:r>
-      <w:r>
-        <w:rPr>
-          <w:rFonts w:cstheme="minorHAnsi"/>
-          <w:lang w:val="en-GB"/>
-        </w:rPr>
-        <w:t>would not have any effect on the while predicate so that was why the GACC</w:t>
-      </w:r>
-      <w:r>
-        <w:rPr>
-          <w:rFonts w:cstheme="minorHAnsi"/>
-          <w:lang w:val="en-GB"/>
-        </w:rPr>
-        <w:t xml:space="preserve"> </w:t>
-      </w:r>
-      <w:r>
-        <w:rPr>
-          <w:rFonts w:cstheme="minorHAnsi"/>
-          <w:lang w:val="en-GB"/>
-        </w:rPr>
-        <w:t>was chosen. The other predicates are only composed by one clause so the</w:t>
-      </w:r>
-      <w:r>
-        <w:rPr>
-          <w:rFonts w:cstheme="minorHAnsi"/>
-          <w:lang w:val="en-GB"/>
-        </w:rPr>
-        <w:t xml:space="preserve"> </w:t>
-      </w:r>
-      <w:r>
-        <w:rPr>
-          <w:rFonts w:cstheme="minorHAnsi"/>
-          <w:lang w:val="en-GB"/>
-        </w:rPr>
-        <w:t>GACC would be the correct for them too</w:t>
-      </w:r>
-      <w:r>
-        <w:rPr>
-          <w:rFonts w:cstheme="minorHAnsi"/>
-          <w:lang w:val="en-GB"/>
-        </w:rPr>
-        <w:t>.</w:t>
+        <w:t>The GACC was chosen instead of CACC or RACC because in the while predicate the value will have no effect in the sense that when the clause is deterministic, and its value is true then the condition will be true, when the value is false then the predicate will be false also, so this would not have any effect on the while predicate so that was why the GACC was chosen. The other predicates are only composed by one clause so the GACC would be the correct for them too.</w:t>
       </w:r>
     </w:p>
     <w:p>
@@ -2983,7 +3613,7 @@
           <w:rFonts w:cstheme="minorHAnsi"/>
           <w:lang w:val="en-GB"/>
         </w:rPr>
-        <w:t xml:space="preserve"> class, followed by the tests itself, which have an header that details the coverage of each test in relation to the test requirements.</w:t>
+        <w:t xml:space="preserve"> class, followed by the tests itself, which have a header that details the coverage of each test in relation to the test requirements.</w:t>
       </w:r>
     </w:p>
     <w:p>
@@ -3006,6 +3636,8 @@
         <w:spacing w:after="0" w:line="240" w:lineRule="auto"/>
         <w:rPr>
           <w:rFonts w:cstheme="minorHAnsi"/>
+          <w:b/>
+          <w:bCs/>
           <w:sz w:val="28"/>
           <w:szCs w:val="28"/>
           <w:lang w:val="en-GB"/>
@@ -3014,6 +3646,8 @@
       <w:r>
         <w:rPr>
           <w:rFonts w:cstheme="minorHAnsi"/>
+          <w:b/>
+          <w:bCs/>
           <w:sz w:val="28"/>
           <w:szCs w:val="28"/>
           <w:lang w:val="en-GB"/>
@@ -3154,16 +3788,7 @@
           <w:bCs/>
           <w:lang w:val="en-GB"/>
         </w:rPr>
-        <w:t xml:space="preserve">Array Position </w:t>
-      </w:r>
-      <w:r>
-        <w:rPr>
-          <w:rFonts w:cstheme="minorHAnsi"/>
-          <w:b/>
-          <w:bCs/>
-          <w:lang w:val="en-GB"/>
-        </w:rPr>
-        <w:t>1</w:t>
+        <w:t>Array Position 1</w:t>
       </w:r>
       <w:r>
         <w:rPr>
@@ -3193,6 +3818,9 @@
         <w:autoSpaceDN w:val="0"/>
         <w:adjustRightInd w:val="0"/>
         <w:spacing w:after="0" w:line="240" w:lineRule="auto"/>
+        <w:rPr>
+          <w:lang w:val="en-GB"/>
+        </w:rPr>
       </w:pPr>
       <w:r>
         <w:rPr>
@@ -3210,22 +3838,20 @@
         </w:rPr>
         <w:t xml:space="preserve">: </w:t>
       </w:r>
-      <w:r>
-        <w:t xml:space="preserve">Trie </w:t>
-      </w:r>
       <w:proofErr w:type="spellStart"/>
       <w:r>
-        <w:t>is</w:t>
+        <w:rPr>
+          <w:lang w:val="en-GB"/>
+        </w:rPr>
+        <w:t>Trie</w:t>
       </w:r>
       <w:proofErr w:type="spellEnd"/>
       <w:r>
-        <w:t xml:space="preserve"> </w:t>
-      </w:r>
-      <w:proofErr w:type="spellStart"/>
-      <w:r>
-        <w:t>empty</w:t>
-      </w:r>
-      <w:proofErr w:type="spellEnd"/>
+        <w:rPr>
+          <w:lang w:val="en-GB"/>
+        </w:rPr>
+        <w:t xml:space="preserve"> is empty</w:t>
+      </w:r>
     </w:p>
     <w:p>
       <w:pPr>
@@ -3233,6 +3859,9 @@
         <w:autoSpaceDN w:val="0"/>
         <w:adjustRightInd w:val="0"/>
         <w:spacing w:after="0" w:line="240" w:lineRule="auto"/>
+        <w:rPr>
+          <w:lang w:val="en-GB"/>
+        </w:rPr>
       </w:pPr>
     </w:p>
     <w:p>
@@ -3249,6 +3878,7 @@
         <w:rPr>
           <w:lang w:val="en-GB"/>
         </w:rPr>
+        <w:lastRenderedPageBreak/>
         <w:t xml:space="preserve">Now </w:t>
       </w:r>
       <w:r>
@@ -3294,11 +3924,19 @@
         <w:t>: [</w:t>
       </w:r>
       <w:proofErr w:type="spellStart"/>
-      <w:r>
-        <w:rPr>
-          <w:lang w:val="en-GB"/>
-        </w:rPr>
-        <w:t>true,true,true</w:t>
+      <w:proofErr w:type="gramStart"/>
+      <w:r>
+        <w:rPr>
+          <w:lang w:val="en-GB"/>
+        </w:rPr>
+        <w:t>true,true</w:t>
+      </w:r>
+      <w:proofErr w:type="gramEnd"/>
+      <w:r>
+        <w:rPr>
+          <w:lang w:val="en-GB"/>
+        </w:rPr>
+        <w:t>,true</w:t>
       </w:r>
       <w:proofErr w:type="spellEnd"/>
       <w:r>
@@ -3333,11 +3971,19 @@
         <w:t>: [</w:t>
       </w:r>
       <w:proofErr w:type="spellStart"/>
-      <w:r>
-        <w:rPr>
-          <w:lang w:val="en-GB"/>
-        </w:rPr>
-        <w:t>false,true,true</w:t>
+      <w:proofErr w:type="gramStart"/>
+      <w:r>
+        <w:rPr>
+          <w:lang w:val="en-GB"/>
+        </w:rPr>
+        <w:t>false,true</w:t>
+      </w:r>
+      <w:proofErr w:type="gramEnd"/>
+      <w:r>
+        <w:rPr>
+          <w:lang w:val="en-GB"/>
+        </w:rPr>
+        <w:t>,true</w:t>
       </w:r>
       <w:proofErr w:type="spellEnd"/>
       <w:r>
@@ -3372,11 +4018,19 @@
         <w:t>: [</w:t>
       </w:r>
       <w:proofErr w:type="spellStart"/>
-      <w:r>
-        <w:rPr>
-          <w:lang w:val="en-GB"/>
-        </w:rPr>
-        <w:t>false,false,true</w:t>
+      <w:proofErr w:type="gramStart"/>
+      <w:r>
+        <w:rPr>
+          <w:lang w:val="en-GB"/>
+        </w:rPr>
+        <w:t>false,false</w:t>
+      </w:r>
+      <w:proofErr w:type="gramEnd"/>
+      <w:r>
+        <w:rPr>
+          <w:lang w:val="en-GB"/>
+        </w:rPr>
+        <w:t>,true</w:t>
       </w:r>
       <w:proofErr w:type="spellEnd"/>
       <w:r>
@@ -3411,11 +4065,19 @@
         <w:t>: [</w:t>
       </w:r>
       <w:proofErr w:type="spellStart"/>
-      <w:r>
-        <w:rPr>
-          <w:lang w:val="en-GB"/>
-        </w:rPr>
-        <w:t>false,false,false</w:t>
+      <w:proofErr w:type="gramStart"/>
+      <w:r>
+        <w:rPr>
+          <w:lang w:val="en-GB"/>
+        </w:rPr>
+        <w:t>false,false</w:t>
+      </w:r>
+      <w:proofErr w:type="gramEnd"/>
+      <w:r>
+        <w:rPr>
+          <w:lang w:val="en-GB"/>
+        </w:rPr>
+        <w:t>,false</w:t>
       </w:r>
       <w:proofErr w:type="spellEnd"/>
       <w:r>
@@ -3483,57 +4145,35 @@
     </w:p>
     <w:p>
       <w:pPr>
-        <w:rPr>
-          <w:lang w:val="en-GB"/>
-        </w:rPr>
-      </w:pPr>
-      <w:r>
-        <w:rPr>
-          <w:lang w:val="en-GB"/>
-        </w:rPr>
-        <w:br w:type="page"/>
-      </w:r>
-    </w:p>
-    <w:p>
-      <w:pPr>
-        <w:rPr>
+        <w:autoSpaceDE w:val="0"/>
+        <w:autoSpaceDN w:val="0"/>
+        <w:adjustRightInd w:val="0"/>
+        <w:spacing w:after="0" w:line="240" w:lineRule="auto"/>
+        <w:rPr>
+          <w:lang w:val="en-GB"/>
+        </w:rPr>
+      </w:pPr>
+    </w:p>
+    <w:p>
+      <w:pPr>
+        <w:rPr>
+          <w:b/>
+          <w:bCs/>
           <w:sz w:val="28"/>
           <w:szCs w:val="28"/>
-        </w:rPr>
-      </w:pPr>
-      <w:r>
-        <w:rPr>
+          <w:lang w:val="en-GB"/>
+        </w:rPr>
+      </w:pPr>
+      <w:r>
+        <w:rPr>
+          <w:b/>
+          <w:bCs/>
           <w:sz w:val="28"/>
           <w:szCs w:val="28"/>
-        </w:rPr>
-        <w:lastRenderedPageBreak/>
-        <w:t xml:space="preserve">PIT </w:t>
-      </w:r>
-      <w:proofErr w:type="spellStart"/>
-      <w:r>
-        <w:rPr>
-          <w:sz w:val="28"/>
-          <w:szCs w:val="28"/>
-        </w:rPr>
-        <w:t>Mutation</w:t>
-      </w:r>
-      <w:proofErr w:type="spellEnd"/>
-      <w:r>
-        <w:rPr>
-          <w:sz w:val="28"/>
-          <w:szCs w:val="28"/>
-        </w:rPr>
-        <w:t xml:space="preserve"> </w:t>
-      </w:r>
-      <w:proofErr w:type="spellStart"/>
-      <w:r>
-        <w:rPr>
-          <w:sz w:val="28"/>
-          <w:szCs w:val="28"/>
-        </w:rPr>
-        <w:t>Tests</w:t>
-      </w:r>
-      <w:proofErr w:type="spellEnd"/>
+          <w:lang w:val="en-GB"/>
+        </w:rPr>
+        <w:t>PIT Mutation Tests</w:t>
+      </w:r>
     </w:p>
     <w:p>
       <w:pPr>
@@ -3572,7 +4212,13 @@
         <w:rPr>
           <w:lang w:val="en-GB"/>
         </w:rPr>
-        <w:t>kill 100% of the mutations done in the SUT, this was achieved with only 3 test cases, which shows a great efficiency of the criteria in question.</w:t>
+        <w:t>kills</w:t>
+      </w:r>
+      <w:r>
+        <w:rPr>
+          <w:lang w:val="en-GB"/>
+        </w:rPr>
+        <w:t xml:space="preserve"> 100% of the mutations done in the SUT, this was achieved with only 3 test cases, which shows a great efficiency of the criteria in question.</w:t>
       </w:r>
     </w:p>
     <w:p>
@@ -3619,17 +4265,35 @@
     </w:p>
     <w:p>
       <w:pPr>
-        <w:jc w:val="both"/>
-        <w:rPr>
-          <w:lang w:val="en-GB"/>
-        </w:rPr>
-      </w:pPr>
-      <w:r>
         <w:rPr>
           <w:b/>
           <w:bCs/>
           <w:lang w:val="en-GB"/>
         </w:rPr>
+      </w:pPr>
+      <w:r>
+        <w:rPr>
+          <w:b/>
+          <w:bCs/>
+          <w:lang w:val="en-GB"/>
+        </w:rPr>
+        <w:br w:type="page"/>
+      </w:r>
+    </w:p>
+    <w:p>
+      <w:pPr>
+        <w:jc w:val="both"/>
+        <w:rPr>
+          <w:lang w:val="en-GB"/>
+        </w:rPr>
+      </w:pPr>
+      <w:r>
+        <w:rPr>
+          <w:b/>
+          <w:bCs/>
+          <w:lang w:val="en-GB"/>
+        </w:rPr>
+        <w:lastRenderedPageBreak/>
         <w:t>Edge Coverage</w:t>
       </w:r>
       <w:r>
@@ -3718,27 +4382,19 @@
           <w:bCs/>
         </w:rPr>
       </w:pPr>
+    </w:p>
+    <w:p>
+      <w:pPr>
+        <w:rPr>
+          <w:lang w:val="en-GB"/>
+        </w:rPr>
+      </w:pPr>
       <w:r>
         <w:rPr>
           <w:b/>
           <w:bCs/>
-        </w:rPr>
-        <w:br w:type="page"/>
-      </w:r>
-    </w:p>
-    <w:p>
-      <w:pPr>
-        <w:rPr>
-          <w:lang w:val="en-GB"/>
-        </w:rPr>
-      </w:pPr>
-      <w:r>
-        <w:rPr>
-          <w:b/>
-          <w:bCs/>
-          <w:lang w:val="en-GB"/>
-        </w:rPr>
-        <w:lastRenderedPageBreak/>
+          <w:lang w:val="en-GB"/>
+        </w:rPr>
         <w:t>Prime Path Coverage</w:t>
       </w:r>
       <w:r>
@@ -3808,17 +4464,35 @@
     </w:p>
     <w:p>
       <w:pPr>
-        <w:jc w:val="both"/>
-        <w:rPr>
-          <w:lang w:val="en-GB"/>
-        </w:rPr>
-      </w:pPr>
-      <w:r>
         <w:rPr>
           <w:b/>
           <w:bCs/>
           <w:lang w:val="en-GB"/>
         </w:rPr>
+      </w:pPr>
+      <w:r>
+        <w:rPr>
+          <w:b/>
+          <w:bCs/>
+          <w:lang w:val="en-GB"/>
+        </w:rPr>
+        <w:br w:type="page"/>
+      </w:r>
+    </w:p>
+    <w:p>
+      <w:pPr>
+        <w:jc w:val="both"/>
+        <w:rPr>
+          <w:lang w:val="en-GB"/>
+        </w:rPr>
+      </w:pPr>
+      <w:r>
+        <w:rPr>
+          <w:b/>
+          <w:bCs/>
+          <w:lang w:val="en-GB"/>
+        </w:rPr>
+        <w:lastRenderedPageBreak/>
         <w:t>All Uses Coverage</w:t>
       </w:r>
       <w:r>
@@ -3901,6 +4575,12 @@
       </w:r>
     </w:p>
     <w:p>
+      <w:pPr>
+        <w:rPr>
+          <w:b/>
+          <w:bCs/>
+        </w:rPr>
+      </w:pPr>
       <w:r>
         <w:rPr>
           <w:noProof/>
@@ -3949,28 +4629,20 @@
           <w:bCs/>
         </w:rPr>
       </w:pPr>
+    </w:p>
+    <w:p>
+      <w:pPr>
+        <w:jc w:val="both"/>
+        <w:rPr>
+          <w:lang w:val="en-GB"/>
+        </w:rPr>
+      </w:pPr>
       <w:r>
         <w:rPr>
           <w:b/>
           <w:bCs/>
-        </w:rPr>
-        <w:br w:type="page"/>
-      </w:r>
-    </w:p>
-    <w:p>
-      <w:pPr>
-        <w:jc w:val="both"/>
-        <w:rPr>
-          <w:lang w:val="en-GB"/>
-        </w:rPr>
-      </w:pPr>
-      <w:r>
-        <w:rPr>
-          <w:b/>
-          <w:bCs/>
-          <w:lang w:val="en-GB"/>
-        </w:rPr>
-        <w:lastRenderedPageBreak/>
+          <w:lang w:val="en-GB"/>
+        </w:rPr>
         <w:t>General Active Clause Coverage</w:t>
       </w:r>
       <w:r>

</xml_diff>